<commit_message>
preparation de la session 3 - version 1
</commit_message>
<xml_diff>
--- a/SYNTHESE_BABOK_FR.docx
+++ b/SYNTHESE_BABOK_FR.docx
@@ -160,10 +160,293 @@
     </w:p>
     <w:p>
       <w:pPr>
-        <w:rPr>
-          <w:lang w:val="fr-CM"/>
-        </w:rPr>
-      </w:pPr>
+        <w:spacing w:after="160" w:line="259" w:lineRule="auto"/>
+        <w:ind w:firstLine="0"/>
+        <w:rPr>
+          <w:lang w:val="fr-CM"/>
+        </w:rPr>
+      </w:pPr>
+      <w:r>
+        <w:rPr>
+          <w:lang w:val="fr-CM"/>
+        </w:rPr>
+        <w:br w:type="page"/>
+      </w:r>
+    </w:p>
+    <w:p>
+      <w:pPr>
+        <w:rPr>
+          <w:lang w:val="fr-CM"/>
+        </w:rPr>
+      </w:pPr>
+      <w:r>
+        <w:rPr>
+          <w:lang w:val="fr-CM"/>
+        </w:rPr>
+        <w:lastRenderedPageBreak/>
+        <w:t>Introduc</w:t>
+      </w:r>
+      <w:r>
+        <w:rPr>
+          <w:lang w:val="fr-CM"/>
+        </w:rPr>
+        <w:t>t</w:t>
+      </w:r>
+      <w:r>
+        <w:rPr>
+          <w:lang w:val="fr-CM"/>
+        </w:rPr>
+        <w:t>ion</w:t>
+      </w:r>
+    </w:p>
+    <w:p>
+      <w:pPr>
+        <w:rPr>
+          <w:lang w:val="fr-CM"/>
+        </w:rPr>
+      </w:pPr>
+      <w:r>
+        <w:rPr>
+          <w:lang w:val="fr-CM"/>
+        </w:rPr>
+        <w:t xml:space="preserve">L’objectif du guide BABOK est définir la profession d’analyse d’affaire et </w:t>
+      </w:r>
+      <w:proofErr w:type="spellStart"/>
+      <w:proofErr w:type="gramStart"/>
+      <w:r>
+        <w:rPr>
+          <w:lang w:val="fr-CM"/>
+        </w:rPr>
+        <w:t>a</w:t>
+      </w:r>
+      <w:proofErr w:type="spellEnd"/>
+      <w:proofErr w:type="gramEnd"/>
+      <w:r>
+        <w:rPr>
+          <w:lang w:val="fr-CM"/>
+        </w:rPr>
+        <w:t xml:space="preserve"> proposer un ensemble de bonnes pratique </w:t>
+      </w:r>
+      <w:r>
+        <w:rPr>
+          <w:lang w:val="fr-CM"/>
+        </w:rPr>
+        <w:t>communément admises.</w:t>
+      </w:r>
+      <w:r>
+        <w:rPr>
+          <w:lang w:val="fr-CM"/>
+        </w:rPr>
+        <w:t xml:space="preserve"> </w:t>
+      </w:r>
+    </w:p>
+    <w:p>
+      <w:pPr>
+        <w:rPr>
+          <w:lang w:val="fr-CM"/>
+        </w:rPr>
+      </w:pPr>
+      <w:r>
+        <w:rPr>
+          <w:lang w:val="fr-CM"/>
+        </w:rPr>
+        <w:t xml:space="preserve">L’analyse d’affaire </w:t>
+      </w:r>
+      <w:r>
+        <w:rPr>
+          <w:lang w:val="fr-CM"/>
+        </w:rPr>
+        <w:t>représente</w:t>
+      </w:r>
+      <w:r>
+        <w:rPr>
+          <w:lang w:val="fr-CM"/>
+        </w:rPr>
+        <w:t xml:space="preserve"> une vaste profe</w:t>
+      </w:r>
+      <w:r>
+        <w:rPr>
+          <w:lang w:val="fr-CM"/>
+        </w:rPr>
+        <w:t>ssion dans laquelle les analystes d’affaires sont susceptibles de travailler sur de nombreux type d’initiatives au sein d’une entreprise.</w:t>
+      </w:r>
+    </w:p>
+    <w:p>
+      <w:pPr>
+        <w:rPr>
+          <w:lang w:val="fr-CM"/>
+        </w:rPr>
+      </w:pPr>
+      <w:r>
+        <w:rPr>
+          <w:lang w:val="fr-CM"/>
+        </w:rPr>
+        <w:t>Les domaines de connaissance du guide BABOK sont :</w:t>
+      </w:r>
+    </w:p>
+    <w:p>
+      <w:pPr>
+        <w:pStyle w:val="Paragraphedeliste"/>
+        <w:numPr>
+          <w:ilvl w:val="0"/>
+          <w:numId w:val="3"/>
+        </w:numPr>
+        <w:rPr>
+          <w:lang w:val="fr-CM"/>
+        </w:rPr>
+      </w:pPr>
+      <w:r>
+        <w:rPr>
+          <w:lang w:val="fr-CM"/>
+        </w:rPr>
+        <w:t>Planification et surveillance de l’analyse d’affaires</w:t>
+      </w:r>
+    </w:p>
+    <w:p>
+      <w:pPr>
+        <w:pStyle w:val="Paragraphedeliste"/>
+        <w:numPr>
+          <w:ilvl w:val="0"/>
+          <w:numId w:val="3"/>
+        </w:numPr>
+        <w:rPr>
+          <w:lang w:val="fr-CM"/>
+        </w:rPr>
+      </w:pPr>
+      <w:r>
+        <w:rPr>
+          <w:lang w:val="fr-CM"/>
+        </w:rPr>
+        <w:t>Elicitation</w:t>
+      </w:r>
+      <w:r>
+        <w:rPr>
+          <w:lang w:val="fr-CM"/>
+        </w:rPr>
+        <w:t xml:space="preserve"> et collaboration</w:t>
+      </w:r>
+    </w:p>
+    <w:p>
+      <w:pPr>
+        <w:pStyle w:val="Paragraphedeliste"/>
+        <w:numPr>
+          <w:ilvl w:val="0"/>
+          <w:numId w:val="3"/>
+        </w:numPr>
+        <w:rPr>
+          <w:lang w:val="fr-CM"/>
+        </w:rPr>
+      </w:pPr>
+      <w:r>
+        <w:rPr>
+          <w:lang w:val="fr-CM"/>
+        </w:rPr>
+        <w:t>Gestion du cycle de vie des exigences</w:t>
+      </w:r>
+    </w:p>
+    <w:p>
+      <w:pPr>
+        <w:pStyle w:val="Paragraphedeliste"/>
+        <w:numPr>
+          <w:ilvl w:val="0"/>
+          <w:numId w:val="3"/>
+        </w:numPr>
+        <w:rPr>
+          <w:lang w:val="fr-CM"/>
+        </w:rPr>
+      </w:pPr>
+      <w:r>
+        <w:rPr>
+          <w:lang w:val="fr-CM"/>
+        </w:rPr>
+        <w:t xml:space="preserve">Analyse de la </w:t>
+      </w:r>
+      <w:r>
+        <w:rPr>
+          <w:lang w:val="fr-CM"/>
+        </w:rPr>
+        <w:t>stratégie</w:t>
+      </w:r>
+    </w:p>
+    <w:p>
+      <w:pPr>
+        <w:pStyle w:val="Paragraphedeliste"/>
+        <w:numPr>
+          <w:ilvl w:val="0"/>
+          <w:numId w:val="3"/>
+        </w:numPr>
+        <w:rPr>
+          <w:lang w:val="fr-CM"/>
+        </w:rPr>
+      </w:pPr>
+      <w:r>
+        <w:rPr>
+          <w:lang w:val="fr-CM"/>
+        </w:rPr>
+        <w:t xml:space="preserve">Analyse des exigence et </w:t>
+      </w:r>
+      <w:r>
+        <w:rPr>
+          <w:lang w:val="fr-CM"/>
+        </w:rPr>
+        <w:t>définition</w:t>
+      </w:r>
+      <w:r>
+        <w:rPr>
+          <w:lang w:val="fr-CM"/>
+        </w:rPr>
+        <w:t xml:space="preserve"> des concepts</w:t>
+      </w:r>
+    </w:p>
+    <w:p>
+      <w:pPr>
+        <w:pStyle w:val="Paragraphedeliste"/>
+        <w:numPr>
+          <w:ilvl w:val="0"/>
+          <w:numId w:val="3"/>
+        </w:numPr>
+        <w:rPr>
+          <w:lang w:val="fr-CM"/>
+        </w:rPr>
+      </w:pPr>
+      <w:r>
+        <w:rPr>
+          <w:lang w:val="fr-CM"/>
+        </w:rPr>
+        <w:t>Evaluation de la solution</w:t>
+      </w:r>
+    </w:p>
+    <w:p>
+      <w:pPr>
+        <w:rPr>
+          <w:lang w:val="fr-CM"/>
+        </w:rPr>
+      </w:pPr>
+      <w:r>
+        <w:rPr>
+          <w:lang w:val="fr-CM"/>
+        </w:rPr>
+        <w:t>L’analyse d’affaires est une pratique favorisant le changement au sein d’une entreprise en définissant les besoins et en recommandant des solutions qui offrent une valeur aux partie prenantes</w:t>
+      </w:r>
+      <w:r>
+        <w:rPr>
+          <w:lang w:val="fr-CM"/>
+        </w:rPr>
+        <w:t> ;</w:t>
+      </w:r>
+    </w:p>
+    <w:p>
+      <w:pPr>
+        <w:rPr>
+          <w:lang w:val="fr-CM"/>
+        </w:rPr>
+      </w:pPr>
+      <w:r>
+        <w:rPr>
+          <w:lang w:val="fr-CM"/>
+        </w:rPr>
+        <w:t>L’analyse d’affaires permet d’exprimer les besoins et décrire les justificatifs, ainsi que de concevoir et décrire les solutions en mesures d’apporter une valeur</w:t>
+      </w:r>
     </w:p>
     <w:sectPr>
       <w:pgSz w:w="11906" w:h="16838"/>
@@ -401,11 +684,127 @@
       </w:rPr>
     </w:lvl>
   </w:abstractNum>
+  <w:abstractNum w:abstractNumId="2" w15:restartNumberingAfterBreak="0">
+    <w:nsid w:val="625178F6"/>
+    <w:multiLevelType w:val="hybridMultilevel"/>
+    <w:tmpl w:val="7A8CD6C8"/>
+    <w:lvl w:ilvl="0" w:tplc="04070001">
+      <w:start w:val="1"/>
+      <w:numFmt w:val="bullet"/>
+      <w:lvlText w:val=""/>
+      <w:lvlJc w:val="left"/>
+      <w:pPr>
+        <w:ind w:left="1287" w:hanging="360"/>
+      </w:pPr>
+      <w:rPr>
+        <w:rFonts w:ascii="Symbol" w:hAnsi="Symbol" w:hint="default"/>
+      </w:rPr>
+    </w:lvl>
+    <w:lvl w:ilvl="1" w:tplc="2C0C0003" w:tentative="1">
+      <w:start w:val="1"/>
+      <w:numFmt w:val="bullet"/>
+      <w:lvlText w:val="o"/>
+      <w:lvlJc w:val="left"/>
+      <w:pPr>
+        <w:ind w:left="2007" w:hanging="360"/>
+      </w:pPr>
+      <w:rPr>
+        <w:rFonts w:ascii="Courier New" w:hAnsi="Courier New" w:cs="Courier New" w:hint="default"/>
+      </w:rPr>
+    </w:lvl>
+    <w:lvl w:ilvl="2" w:tplc="2C0C0005" w:tentative="1">
+      <w:start w:val="1"/>
+      <w:numFmt w:val="bullet"/>
+      <w:lvlText w:val=""/>
+      <w:lvlJc w:val="left"/>
+      <w:pPr>
+        <w:ind w:left="2727" w:hanging="360"/>
+      </w:pPr>
+      <w:rPr>
+        <w:rFonts w:ascii="Wingdings" w:hAnsi="Wingdings" w:hint="default"/>
+      </w:rPr>
+    </w:lvl>
+    <w:lvl w:ilvl="3" w:tplc="2C0C0001" w:tentative="1">
+      <w:start w:val="1"/>
+      <w:numFmt w:val="bullet"/>
+      <w:lvlText w:val=""/>
+      <w:lvlJc w:val="left"/>
+      <w:pPr>
+        <w:ind w:left="3447" w:hanging="360"/>
+      </w:pPr>
+      <w:rPr>
+        <w:rFonts w:ascii="Symbol" w:hAnsi="Symbol" w:hint="default"/>
+      </w:rPr>
+    </w:lvl>
+    <w:lvl w:ilvl="4" w:tplc="2C0C0003" w:tentative="1">
+      <w:start w:val="1"/>
+      <w:numFmt w:val="bullet"/>
+      <w:lvlText w:val="o"/>
+      <w:lvlJc w:val="left"/>
+      <w:pPr>
+        <w:ind w:left="4167" w:hanging="360"/>
+      </w:pPr>
+      <w:rPr>
+        <w:rFonts w:ascii="Courier New" w:hAnsi="Courier New" w:cs="Courier New" w:hint="default"/>
+      </w:rPr>
+    </w:lvl>
+    <w:lvl w:ilvl="5" w:tplc="2C0C0005" w:tentative="1">
+      <w:start w:val="1"/>
+      <w:numFmt w:val="bullet"/>
+      <w:lvlText w:val=""/>
+      <w:lvlJc w:val="left"/>
+      <w:pPr>
+        <w:ind w:left="4887" w:hanging="360"/>
+      </w:pPr>
+      <w:rPr>
+        <w:rFonts w:ascii="Wingdings" w:hAnsi="Wingdings" w:hint="default"/>
+      </w:rPr>
+    </w:lvl>
+    <w:lvl w:ilvl="6" w:tplc="2C0C0001" w:tentative="1">
+      <w:start w:val="1"/>
+      <w:numFmt w:val="bullet"/>
+      <w:lvlText w:val=""/>
+      <w:lvlJc w:val="left"/>
+      <w:pPr>
+        <w:ind w:left="5607" w:hanging="360"/>
+      </w:pPr>
+      <w:rPr>
+        <w:rFonts w:ascii="Symbol" w:hAnsi="Symbol" w:hint="default"/>
+      </w:rPr>
+    </w:lvl>
+    <w:lvl w:ilvl="7" w:tplc="2C0C0003" w:tentative="1">
+      <w:start w:val="1"/>
+      <w:numFmt w:val="bullet"/>
+      <w:lvlText w:val="o"/>
+      <w:lvlJc w:val="left"/>
+      <w:pPr>
+        <w:ind w:left="6327" w:hanging="360"/>
+      </w:pPr>
+      <w:rPr>
+        <w:rFonts w:ascii="Courier New" w:hAnsi="Courier New" w:cs="Courier New" w:hint="default"/>
+      </w:rPr>
+    </w:lvl>
+    <w:lvl w:ilvl="8" w:tplc="2C0C0005" w:tentative="1">
+      <w:start w:val="1"/>
+      <w:numFmt w:val="bullet"/>
+      <w:lvlText w:val=""/>
+      <w:lvlJc w:val="left"/>
+      <w:pPr>
+        <w:ind w:left="7047" w:hanging="360"/>
+      </w:pPr>
+      <w:rPr>
+        <w:rFonts w:ascii="Wingdings" w:hAnsi="Wingdings" w:hint="default"/>
+      </w:rPr>
+    </w:lvl>
+  </w:abstractNum>
   <w:num w:numId="1" w16cid:durableId="286473584">
     <w:abstractNumId w:val="1"/>
   </w:num>
   <w:num w:numId="2" w16cid:durableId="1329481002">
     <w:abstractNumId w:val="0"/>
+  </w:num>
+  <w:num w:numId="3" w16cid:durableId="2128816499">
+    <w:abstractNumId w:val="2"/>
   </w:num>
 </w:numbering>
 </file>

</xml_diff>